<commit_message>
Wrote rf send function
</commit_message>
<xml_diff>
--- a/libs/Strelka_Ground_Station_Packets/docs/DRAFT Strelka Ground Station RF Protocol.docx
+++ b/libs/Strelka_Ground_Station_Packets/docs/DRAFT Strelka Ground Station RF Protocol.docx
@@ -722,6 +722,7 @@
                 <w:iCs/>
               </w:rPr>
             </w:pPr>
+            <w:proofErr w:type="spellStart"/>
             <w:r>
               <w:rPr>
                 <w:i/>
@@ -729,6 +730,7 @@
               </w:rPr>
               <w:t>ematchState</w:t>
             </w:r>
+            <w:proofErr w:type="spellEnd"/>
           </w:p>
         </w:tc>
         <w:tc>
@@ -742,6 +744,7 @@
                 <w:iCs/>
               </w:rPr>
             </w:pPr>
+            <w:proofErr w:type="spellStart"/>
             <w:r>
               <w:rPr>
                 <w:i/>
@@ -749,6 +752,7 @@
               </w:rPr>
               <w:t>ematchState</w:t>
             </w:r>
+            <w:proofErr w:type="spellEnd"/>
           </w:p>
         </w:tc>
       </w:tr>
@@ -846,6 +850,7 @@
           <w:szCs w:val="20"/>
         </w:rPr>
       </w:pPr>
+      <w:proofErr w:type="spellStart"/>
       <w:r>
         <w:rPr>
           <w:rFonts w:asciiTheme="minorHAnsi" w:hAnsiTheme="minorHAnsi" w:cstheme="minorHAnsi"/>
@@ -857,6 +862,7 @@
         </w:rPr>
         <w:t>ematchState</w:t>
       </w:r>
+      <w:proofErr w:type="spellEnd"/>
     </w:p>
     <w:tbl>
       <w:tblPr>
@@ -2334,9 +2340,11 @@
             <w:tcW w:w="1583" w:type="dxa"/>
           </w:tcPr>
           <w:p>
+            <w:proofErr w:type="spellStart"/>
             <w:r>
               <w:t>accX</w:t>
             </w:r>
+            <w:proofErr w:type="spellEnd"/>
           </w:p>
         </w:tc>
         <w:tc>
@@ -2344,9 +2352,11 @@
             <w:tcW w:w="1491" w:type="dxa"/>
           </w:tcPr>
           <w:p>
+            <w:proofErr w:type="spellStart"/>
             <w:r>
               <w:t>accY</w:t>
             </w:r>
+            <w:proofErr w:type="spellEnd"/>
           </w:p>
         </w:tc>
         <w:tc>
@@ -2354,9 +2364,11 @@
             <w:tcW w:w="1493" w:type="dxa"/>
           </w:tcPr>
           <w:p>
+            <w:proofErr w:type="spellStart"/>
             <w:r>
               <w:t>accZ</w:t>
             </w:r>
+            <w:proofErr w:type="spellEnd"/>
           </w:p>
         </w:tc>
       </w:tr>
@@ -2659,9 +2671,11 @@
             <w:tcW w:w="1583" w:type="dxa"/>
           </w:tcPr>
           <w:p>
+            <w:proofErr w:type="spellStart"/>
             <w:r>
               <w:t>accX</w:t>
             </w:r>
+            <w:proofErr w:type="spellEnd"/>
           </w:p>
         </w:tc>
         <w:tc>
@@ -2669,9 +2683,11 @@
             <w:tcW w:w="1491" w:type="dxa"/>
           </w:tcPr>
           <w:p>
+            <w:proofErr w:type="spellStart"/>
             <w:r>
               <w:t>accY</w:t>
             </w:r>
+            <w:proofErr w:type="spellEnd"/>
           </w:p>
         </w:tc>
         <w:tc>
@@ -2679,9 +2695,11 @@
             <w:tcW w:w="1493" w:type="dxa"/>
           </w:tcPr>
           <w:p>
+            <w:proofErr w:type="spellStart"/>
             <w:r>
               <w:t>accZ</w:t>
             </w:r>
+            <w:proofErr w:type="spellEnd"/>
           </w:p>
         </w:tc>
       </w:tr>
@@ -2988,9 +3006,11 @@
             <w:tcW w:w="1583" w:type="dxa"/>
           </w:tcPr>
           <w:p>
+            <w:proofErr w:type="spellStart"/>
             <w:r>
               <w:t>gyroX</w:t>
             </w:r>
+            <w:proofErr w:type="spellEnd"/>
           </w:p>
         </w:tc>
         <w:tc>
@@ -2998,9 +3018,11 @@
             <w:tcW w:w="1701" w:type="dxa"/>
           </w:tcPr>
           <w:p>
+            <w:proofErr w:type="spellStart"/>
             <w:r>
               <w:t>gyroY</w:t>
             </w:r>
+            <w:proofErr w:type="spellEnd"/>
           </w:p>
         </w:tc>
         <w:tc>
@@ -3008,9 +3030,11 @@
             <w:tcW w:w="1701" w:type="dxa"/>
           </w:tcPr>
           <w:p>
+            <w:proofErr w:type="spellStart"/>
             <w:r>
               <w:t>gyroZ</w:t>
             </w:r>
+            <w:proofErr w:type="spellEnd"/>
           </w:p>
         </w:tc>
       </w:tr>
@@ -3311,9 +3335,11 @@
             <w:tcW w:w="1583" w:type="dxa"/>
           </w:tcPr>
           <w:p>
+            <w:proofErr w:type="spellStart"/>
             <w:r>
               <w:t>gyroX</w:t>
             </w:r>
+            <w:proofErr w:type="spellEnd"/>
           </w:p>
         </w:tc>
         <w:tc>
@@ -3321,9 +3347,11 @@
             <w:tcW w:w="1701" w:type="dxa"/>
           </w:tcPr>
           <w:p>
+            <w:proofErr w:type="spellStart"/>
             <w:r>
               <w:t>gyroY</w:t>
             </w:r>
+            <w:proofErr w:type="spellEnd"/>
           </w:p>
         </w:tc>
         <w:tc>
@@ -3331,9 +3359,11 @@
             <w:tcW w:w="1701" w:type="dxa"/>
           </w:tcPr>
           <w:p>
+            <w:proofErr w:type="spellStart"/>
             <w:r>
               <w:t>gyroZ</w:t>
             </w:r>
+            <w:proofErr w:type="spellEnd"/>
           </w:p>
         </w:tc>
       </w:tr>
@@ -3634,9 +3664,11 @@
             <w:tcW w:w="1583" w:type="dxa"/>
           </w:tcPr>
           <w:p>
+            <w:proofErr w:type="spellStart"/>
             <w:r>
               <w:t>magX</w:t>
             </w:r>
+            <w:proofErr w:type="spellEnd"/>
           </w:p>
         </w:tc>
         <w:tc>
@@ -3644,9 +3676,11 @@
             <w:tcW w:w="1701" w:type="dxa"/>
           </w:tcPr>
           <w:p>
+            <w:proofErr w:type="spellStart"/>
             <w:r>
               <w:t>magY</w:t>
             </w:r>
+            <w:proofErr w:type="spellEnd"/>
           </w:p>
         </w:tc>
         <w:tc>
@@ -3654,9 +3688,11 @@
             <w:tcW w:w="1701" w:type="dxa"/>
           </w:tcPr>
           <w:p>
+            <w:proofErr w:type="spellStart"/>
             <w:r>
               <w:t>magZ</w:t>
             </w:r>
+            <w:proofErr w:type="spellEnd"/>
           </w:p>
         </w:tc>
       </w:tr>
@@ -3702,6 +3738,7 @@
               </w:rPr>
               <w:t>Units of ‘</w:t>
             </w:r>
+            <w:proofErr w:type="spellStart"/>
             <w:r>
               <w:rPr>
                 <w:i/>
@@ -3709,6 +3746,7 @@
               </w:rPr>
               <w:t>uT</w:t>
             </w:r>
+            <w:proofErr w:type="spellEnd"/>
             <w:r>
               <w:rPr>
                 <w:i/>
@@ -3728,7 +3766,23 @@
                 <w:i/>
                 <w:iCs/>
               </w:rPr>
-              <w:t>Units of ‘uT’</w:t>
+              <w:t>Units of ‘</w:t>
+            </w:r>
+            <w:proofErr w:type="spellStart"/>
+            <w:r>
+              <w:rPr>
+                <w:i/>
+                <w:iCs/>
+              </w:rPr>
+              <w:t>uT</w:t>
+            </w:r>
+            <w:proofErr w:type="spellEnd"/>
+            <w:r>
+              <w:rPr>
+                <w:i/>
+                <w:iCs/>
+              </w:rPr>
+              <w:t>’</w:t>
             </w:r>
           </w:p>
         </w:tc>
@@ -3742,7 +3796,23 @@
                 <w:i/>
                 <w:iCs/>
               </w:rPr>
-              <w:t>Units of ‘uT’</w:t>
+              <w:t>Units of ‘</w:t>
+            </w:r>
+            <w:proofErr w:type="spellStart"/>
+            <w:r>
+              <w:rPr>
+                <w:i/>
+                <w:iCs/>
+              </w:rPr>
+              <w:t>uT</w:t>
+            </w:r>
+            <w:proofErr w:type="spellEnd"/>
+            <w:r>
+              <w:rPr>
+                <w:i/>
+                <w:iCs/>
+              </w:rPr>
+              <w:t>’</w:t>
             </w:r>
           </w:p>
         </w:tc>
@@ -3938,9 +4008,11 @@
             <w:tcW w:w="1583" w:type="dxa"/>
           </w:tcPr>
           <w:p>
+            <w:proofErr w:type="spellStart"/>
             <w:r>
               <w:t>magX</w:t>
             </w:r>
+            <w:proofErr w:type="spellEnd"/>
           </w:p>
         </w:tc>
         <w:tc>
@@ -3948,9 +4020,11 @@
             <w:tcW w:w="1701" w:type="dxa"/>
           </w:tcPr>
           <w:p>
+            <w:proofErr w:type="spellStart"/>
             <w:r>
               <w:t>magY</w:t>
             </w:r>
+            <w:proofErr w:type="spellEnd"/>
           </w:p>
         </w:tc>
         <w:tc>
@@ -3958,9 +4032,11 @@
             <w:tcW w:w="1701" w:type="dxa"/>
           </w:tcPr>
           <w:p>
+            <w:proofErr w:type="spellStart"/>
             <w:r>
               <w:t>magZ</w:t>
             </w:r>
+            <w:proofErr w:type="spellEnd"/>
           </w:p>
         </w:tc>
       </w:tr>
@@ -4004,7 +4080,23 @@
                 <w:i/>
                 <w:iCs/>
               </w:rPr>
-              <w:t>Units of ‘uT’</w:t>
+              <w:t>Units of ‘</w:t>
+            </w:r>
+            <w:proofErr w:type="spellStart"/>
+            <w:r>
+              <w:rPr>
+                <w:i/>
+                <w:iCs/>
+              </w:rPr>
+              <w:t>uT</w:t>
+            </w:r>
+            <w:proofErr w:type="spellEnd"/>
+            <w:r>
+              <w:rPr>
+                <w:i/>
+                <w:iCs/>
+              </w:rPr>
+              <w:t>’</w:t>
             </w:r>
           </w:p>
         </w:tc>
@@ -4018,7 +4110,23 @@
                 <w:i/>
                 <w:iCs/>
               </w:rPr>
-              <w:t>Units of ‘uT’</w:t>
+              <w:t>Units of ‘</w:t>
+            </w:r>
+            <w:proofErr w:type="spellStart"/>
+            <w:r>
+              <w:rPr>
+                <w:i/>
+                <w:iCs/>
+              </w:rPr>
+              <w:t>uT</w:t>
+            </w:r>
+            <w:proofErr w:type="spellEnd"/>
+            <w:r>
+              <w:rPr>
+                <w:i/>
+                <w:iCs/>
+              </w:rPr>
+              <w:t>’</w:t>
             </w:r>
           </w:p>
         </w:tc>
@@ -4032,7 +4140,23 @@
                 <w:i/>
                 <w:iCs/>
               </w:rPr>
-              <w:t>Units of ‘uT’</w:t>
+              <w:t>Units of ‘</w:t>
+            </w:r>
+            <w:proofErr w:type="spellStart"/>
+            <w:r>
+              <w:rPr>
+                <w:i/>
+                <w:iCs/>
+              </w:rPr>
+              <w:t>uT</w:t>
+            </w:r>
+            <w:proofErr w:type="spellEnd"/>
+            <w:r>
+              <w:rPr>
+                <w:i/>
+                <w:iCs/>
+              </w:rPr>
+              <w:t>’</w:t>
             </w:r>
           </w:p>
         </w:tc>
@@ -4252,8 +4376,13 @@
             <w:tcW w:w="1613" w:type="dxa"/>
           </w:tcPr>
           <w:p>
-            <w:r>
-              <w:t>baro good</w:t>
+            <w:proofErr w:type="spellStart"/>
+            <w:r>
+              <w:t>baro</w:t>
+            </w:r>
+            <w:proofErr w:type="spellEnd"/>
+            <w:r>
+              <w:t xml:space="preserve"> good</w:t>
             </w:r>
           </w:p>
         </w:tc>
@@ -4625,8 +4754,13 @@
             <w:tcW w:w="1613" w:type="dxa"/>
           </w:tcPr>
           <w:p>
-            <w:r>
-              <w:t>baro good</w:t>
+            <w:proofErr w:type="spellStart"/>
+            <w:r>
+              <w:t>baro</w:t>
+            </w:r>
+            <w:proofErr w:type="spellEnd"/>
+            <w:r>
+              <w:t xml:space="preserve"> good</w:t>
             </w:r>
           </w:p>
         </w:tc>
@@ -5196,8 +5330,13 @@
             <w:tcW w:w="1613" w:type="dxa"/>
           </w:tcPr>
           <w:p>
-            <w:r>
-              <w:t>gps good</w:t>
+            <w:proofErr w:type="spellStart"/>
+            <w:r>
+              <w:t>gps</w:t>
+            </w:r>
+            <w:proofErr w:type="spellEnd"/>
+            <w:r>
+              <w:t xml:space="preserve"> good</w:t>
             </w:r>
           </w:p>
         </w:tc>

</xml_diff>